<commit_message>
Adicionando .gitignore e modificações no documento
</commit_message>
<xml_diff>
--- a/material/ECS.docx
+++ b/material/ECS.docx
@@ -23,13 +23,13 @@
         </w:rPr>
         <w:t>FACULDADE INTEGRADO DE CAMPO MOURÃO</w:t>
         <w:pict>
-          <v:group id="shape_0" style="position:absolute;margin-left:0.05pt;margin-top:-4.65pt;width:449.8pt;height:83.55pt" coordorigin="1,-93" coordsize="8996,1671">
-            <v:rect id="shape_0" stroked="f" style="position:absolute;left:28;top:-93;width:1586;height:1481">
+          <v:group id="shape_0" style="position:absolute;margin-left:0.05pt;margin-top:-4.25pt;width:449.55pt;height:83.2pt" coordorigin="1,-85" coordsize="8991,1664">
+            <v:rect id="shape_0" stroked="f" style="position:absolute;left:28;top:-85;width:1581;height:1476">
               <v:imagedata r:id="rId2" detectmouseclick="t"/>
               <v:wrap v:type="none"/>
               <v:stroke color="#3465a4" joinstyle="round" endcap="flat"/>
             </v:rect>
-            <v:line id="shape_0" from="1,1579" to="8997,1579" stroked="t" style="position:absolute">
+            <v:line id="shape_0" from="1,1580" to="8992,1580" stroked="t" style="position:absolute">
               <v:stroke color="black" joinstyle="round" endcap="flat"/>
               <v:fill on="false" detectmouseclick="t"/>
             </v:line>
@@ -323,8 +323,8 @@
           <w:bCs/>
         </w:rPr>
       </w:pPr>
-      <w:bookmarkStart w:id="0" w:name="OLE_LINK1"/>
-      <w:bookmarkStart w:id="1" w:name="OLE_LINK2"/>
+      <w:bookmarkStart w:id="0" w:name="OLE_LINK2"/>
+      <w:bookmarkStart w:id="1" w:name="OLE_LINK1"/>
       <w:bookmarkEnd w:id="0"/>
       <w:bookmarkEnd w:id="1"/>
       <w:r>
@@ -347,10 +347,10 @@
           <w:lang w:val="pt-BR"/>
         </w:rPr>
       </w:pPr>
-      <w:bookmarkStart w:id="2" w:name="OLE_LINK11"/>
-      <w:bookmarkStart w:id="3" w:name="OLE_LINK21"/>
-      <w:bookmarkStart w:id="4" w:name="OLE_LINK11"/>
-      <w:bookmarkStart w:id="5" w:name="OLE_LINK21"/>
+      <w:bookmarkStart w:id="2" w:name="OLE_LINK21"/>
+      <w:bookmarkStart w:id="3" w:name="OLE_LINK11"/>
+      <w:bookmarkStart w:id="4" w:name="OLE_LINK21"/>
+      <w:bookmarkStart w:id="5" w:name="OLE_LINK11"/>
       <w:bookmarkEnd w:id="4"/>
       <w:bookmarkEnd w:id="5"/>
       <w:r>
@@ -1437,20 +1437,20 @@
           <w:lang w:val="pt-BR"/>
         </w:rPr>
       </w:pPr>
-      <w:bookmarkStart w:id="6" w:name="_Toc170365965"/>
-      <w:bookmarkStart w:id="7" w:name="_Toc170534795"/>
-      <w:bookmarkStart w:id="8" w:name="_Toc170554916"/>
+      <w:bookmarkStart w:id="6" w:name="_Toc182841566"/>
+      <w:bookmarkStart w:id="7" w:name="_Toc182841424"/>
+      <w:bookmarkStart w:id="8" w:name="_Toc182841134"/>
       <w:bookmarkStart w:id="9" w:name="_Toc182445719"/>
-      <w:bookmarkStart w:id="10" w:name="_Toc182841134"/>
-      <w:bookmarkStart w:id="11" w:name="_Toc182841424"/>
-      <w:bookmarkStart w:id="12" w:name="_Toc182841566"/>
-      <w:bookmarkStart w:id="13" w:name="_Toc170365965"/>
-      <w:bookmarkStart w:id="14" w:name="_Toc170534795"/>
-      <w:bookmarkStart w:id="15" w:name="_Toc170554916"/>
+      <w:bookmarkStart w:id="10" w:name="_Toc170554916"/>
+      <w:bookmarkStart w:id="11" w:name="_Toc170534795"/>
+      <w:bookmarkStart w:id="12" w:name="_Toc170365965"/>
+      <w:bookmarkStart w:id="13" w:name="_Toc182841566"/>
+      <w:bookmarkStart w:id="14" w:name="_Toc182841424"/>
+      <w:bookmarkStart w:id="15" w:name="_Toc182841134"/>
       <w:bookmarkStart w:id="16" w:name="_Toc182445719"/>
-      <w:bookmarkStart w:id="17" w:name="_Toc182841134"/>
-      <w:bookmarkStart w:id="18" w:name="_Toc182841424"/>
-      <w:bookmarkStart w:id="19" w:name="_Toc182841566"/>
+      <w:bookmarkStart w:id="17" w:name="_Toc170554916"/>
+      <w:bookmarkStart w:id="18" w:name="_Toc170534795"/>
+      <w:bookmarkStart w:id="19" w:name="_Toc170365965"/>
       <w:bookmarkEnd w:id="13"/>
       <w:bookmarkEnd w:id="14"/>
       <w:bookmarkEnd w:id="15"/>
@@ -2119,22 +2119,22 @@
           <w:lang w:val="pt-BR"/>
         </w:rPr>
       </w:pPr>
-      <w:bookmarkStart w:id="20" w:name="_Toc170365964"/>
-      <w:bookmarkStart w:id="21" w:name="_Toc170534794"/>
-      <w:bookmarkStart w:id="22" w:name="_Toc170554917"/>
-      <w:bookmarkStart w:id="23" w:name="_Toc182445720"/>
-      <w:bookmarkStart w:id="24" w:name="_Toc182841135"/>
-      <w:bookmarkStart w:id="25" w:name="_Toc182841425"/>
-      <w:bookmarkStart w:id="26" w:name="_Toc182841567"/>
-      <w:bookmarkStart w:id="27" w:name="_Toc296344274"/>
-      <w:bookmarkStart w:id="28" w:name="_Toc411358270"/>
-      <w:bookmarkStart w:id="29" w:name="_Toc1703659651"/>
-      <w:bookmarkStart w:id="30" w:name="_Toc1705347951"/>
-      <w:bookmarkStart w:id="31" w:name="_Toc1705549161"/>
-      <w:bookmarkStart w:id="32" w:name="_Toc1824457191"/>
-      <w:bookmarkStart w:id="33" w:name="_Toc1828411341"/>
-      <w:bookmarkStart w:id="34" w:name="_Toc1828414241"/>
-      <w:bookmarkStart w:id="35" w:name="_Toc1828415661"/>
+      <w:bookmarkStart w:id="20" w:name="_Toc1828415661"/>
+      <w:bookmarkStart w:id="21" w:name="_Toc1828414241"/>
+      <w:bookmarkStart w:id="22" w:name="_Toc1828411341"/>
+      <w:bookmarkStart w:id="23" w:name="_Toc1824457191"/>
+      <w:bookmarkStart w:id="24" w:name="_Toc1705549161"/>
+      <w:bookmarkStart w:id="25" w:name="_Toc1705347951"/>
+      <w:bookmarkStart w:id="26" w:name="_Toc1703659651"/>
+      <w:bookmarkStart w:id="27" w:name="_Toc411358270"/>
+      <w:bookmarkStart w:id="28" w:name="_Toc296344274"/>
+      <w:bookmarkStart w:id="29" w:name="_Toc182841567"/>
+      <w:bookmarkStart w:id="30" w:name="_Toc182841425"/>
+      <w:bookmarkStart w:id="31" w:name="_Toc182841135"/>
+      <w:bookmarkStart w:id="32" w:name="_Toc182445720"/>
+      <w:bookmarkStart w:id="33" w:name="_Toc170554917"/>
+      <w:bookmarkStart w:id="34" w:name="_Toc170534794"/>
+      <w:bookmarkStart w:id="35" w:name="_Toc170365964"/>
       <w:bookmarkEnd w:id="20"/>
       <w:bookmarkEnd w:id="21"/>
       <w:bookmarkEnd w:id="22"/>
@@ -3068,15 +3068,15 @@
           <w:lang w:val="pt-BR"/>
         </w:rPr>
       </w:pPr>
-      <w:bookmarkStart w:id="37" w:name="_Toc170365969"/>
-      <w:bookmarkStart w:id="38" w:name="_Toc170534799"/>
-      <w:bookmarkStart w:id="39" w:name="_Toc170554918"/>
-      <w:bookmarkStart w:id="40" w:name="_Toc182445721"/>
+      <w:bookmarkStart w:id="37" w:name="_Toc411358272"/>
+      <w:bookmarkStart w:id="38" w:name="_Toc296344275"/>
+      <w:bookmarkStart w:id="39" w:name="_Toc182841568"/>
+      <w:bookmarkStart w:id="40" w:name="_Toc182841426"/>
       <w:bookmarkStart w:id="41" w:name="_Toc182841136"/>
-      <w:bookmarkStart w:id="42" w:name="_Toc182841426"/>
-      <w:bookmarkStart w:id="43" w:name="_Toc182841568"/>
-      <w:bookmarkStart w:id="44" w:name="_Toc296344275"/>
-      <w:bookmarkStart w:id="45" w:name="_Toc411358272"/>
+      <w:bookmarkStart w:id="42" w:name="_Toc182445721"/>
+      <w:bookmarkStart w:id="43" w:name="_Toc170554918"/>
+      <w:bookmarkStart w:id="44" w:name="_Toc170534799"/>
+      <w:bookmarkStart w:id="45" w:name="_Toc170365969"/>
       <w:bookmarkEnd w:id="37"/>
       <w:bookmarkEnd w:id="38"/>
       <w:bookmarkEnd w:id="39"/>
@@ -3115,16 +3115,18 @@
       <w:pPr>
         <w:pStyle w:val="TextBody"/>
         <w:rPr>
+          <w:rFonts w:ascii="Arial" w:hAnsi="Arial"/>
           <w:i/>
-          <w:color w:val="4F81BD"/>
-        </w:rPr>
-      </w:pPr>
-      <w:r>
-        <w:rPr>
+          <w:color w:val="auto"/>
+        </w:rPr>
+      </w:pPr>
+      <w:r>
+        <w:rPr>
+          <w:rFonts w:ascii="Arial" w:hAnsi="Arial"/>
           <w:i/>
-          <w:color w:val="4F81BD"/>
-        </w:rPr>
-        <w:t>O sistema FastFoodnasceu com a necessidade de facilitar o pedido e entrega de fast food a domicílio. O software conta com uma tela amigável e de ótima usabilidade, facilitando a interação do usuário com o aplicativo.</w:t>
+          <w:color w:val="auto"/>
+        </w:rPr>
+        <w:t>O sistema FastFood nasceu com a necessidade de facilitar o pedido e entrega de fast food a domicílio. O software conta com uma tela amigável e de ótima usabilidade, facilitando a interação do usuário com o aplicativo.</w:t>
       </w:r>
     </w:p>
     <w:p>
@@ -3139,6 +3141,7 @@
     <w:p>
       <w:pPr>
         <w:pStyle w:val="ElementosPrTextuais"/>
+        <w:ind w:left="0" w:right="0" w:hanging="0"/>
         <w:rPr/>
       </w:pPr>
       <w:r>
@@ -3624,19 +3627,24 @@
         </w:tabs>
         <w:rPr>
           <w:rStyle w:val="IndexLink"/>
+          <w:b w:val="false"/>
+          <w:bCs w:val="false"/>
           <w:vanish w:val="false"/>
         </w:rPr>
       </w:pPr>
+      <w:r>
+        <w:rPr>
+          <w:rStyle w:val="IndexLink"/>
+          <w:vanish w:val="false"/>
+        </w:rPr>
+        <w:t>GERENCIAR CLIENTES</w:t>
+      </w:r>
       <w:hyperlink w:anchor="_Toc411358281">
         <w:r>
           <w:rPr>
             <w:rStyle w:val="IndexLink"/>
-          </w:rPr>
-          <w:t>Gerenciar Clientes</w:t>
-        </w:r>
-        <w:r>
-          <w:rPr>
-            <w:rStyle w:val="IndexLink"/>
+            <w:b w:val="false"/>
+            <w:bCs w:val="false"/>
             <w:vanish w:val="false"/>
           </w:rPr>
           <w:tab/>
@@ -3877,17 +3885,17 @@
           <w:lang w:val="pt-BR"/>
         </w:rPr>
       </w:pPr>
-      <w:bookmarkStart w:id="46" w:name="_Toc170365966"/>
-      <w:bookmarkStart w:id="47" w:name="_Toc170534796"/>
-      <w:bookmarkStart w:id="48" w:name="_Toc170365967"/>
-      <w:bookmarkStart w:id="49" w:name="_Toc170534797"/>
-      <w:bookmarkStart w:id="50" w:name="_Toc170554919"/>
+      <w:bookmarkStart w:id="46" w:name="_Toc411358273"/>
+      <w:bookmarkStart w:id="47" w:name="_Toc296344276"/>
+      <w:bookmarkStart w:id="48" w:name="_Toc182841569"/>
+      <w:bookmarkStart w:id="49" w:name="_Toc182841427"/>
+      <w:bookmarkStart w:id="50" w:name="_Toc182841137"/>
       <w:bookmarkStart w:id="51" w:name="_Toc182445722"/>
-      <w:bookmarkStart w:id="52" w:name="_Toc182841137"/>
-      <w:bookmarkStart w:id="53" w:name="_Toc182841427"/>
-      <w:bookmarkStart w:id="54" w:name="_Toc182841569"/>
-      <w:bookmarkStart w:id="55" w:name="_Toc296344276"/>
-      <w:bookmarkStart w:id="56" w:name="_Toc411358273"/>
+      <w:bookmarkStart w:id="52" w:name="_Toc170554919"/>
+      <w:bookmarkStart w:id="53" w:name="_Toc170534797"/>
+      <w:bookmarkStart w:id="54" w:name="_Toc170365967"/>
+      <w:bookmarkStart w:id="55" w:name="_Toc170534796"/>
+      <w:bookmarkStart w:id="56" w:name="_Toc170365966"/>
       <w:bookmarkEnd w:id="46"/>
       <w:bookmarkEnd w:id="47"/>
       <w:bookmarkEnd w:id="48"/>
@@ -4085,15 +4093,15 @@
           <w:lang w:val="pt-BR"/>
         </w:rPr>
       </w:pPr>
-      <w:bookmarkStart w:id="57" w:name="_Toc170365968"/>
-      <w:bookmarkStart w:id="58" w:name="_Toc170534798"/>
-      <w:bookmarkStart w:id="59" w:name="_Toc170554920"/>
-      <w:bookmarkStart w:id="60" w:name="_Toc182445723"/>
+      <w:bookmarkStart w:id="57" w:name="_Toc411358274"/>
+      <w:bookmarkStart w:id="58" w:name="_Toc296344277"/>
+      <w:bookmarkStart w:id="59" w:name="_Toc182841570"/>
+      <w:bookmarkStart w:id="60" w:name="_Toc182841428"/>
       <w:bookmarkStart w:id="61" w:name="_Toc182841138"/>
-      <w:bookmarkStart w:id="62" w:name="_Toc182841428"/>
-      <w:bookmarkStart w:id="63" w:name="_Toc182841570"/>
-      <w:bookmarkStart w:id="64" w:name="_Toc296344277"/>
-      <w:bookmarkStart w:id="65" w:name="_Toc411358274"/>
+      <w:bookmarkStart w:id="62" w:name="_Toc182445723"/>
+      <w:bookmarkStart w:id="63" w:name="_Toc170554920"/>
+      <w:bookmarkStart w:id="64" w:name="_Toc170534798"/>
+      <w:bookmarkStart w:id="65" w:name="_Toc170365968"/>
       <w:bookmarkEnd w:id="57"/>
       <w:bookmarkEnd w:id="58"/>
       <w:bookmarkEnd w:id="59"/>
@@ -4208,7 +4216,7 @@
         </w:tblCellMar>
       </w:tblPr>
       <w:tblGrid>
-        <w:gridCol w:w="1521"/>
+        <w:gridCol w:w="1516"/>
         <w:gridCol w:w="7685"/>
       </w:tblGrid>
       <w:tr>
@@ -4217,7 +4225,7 @@
         </w:trPr>
         <w:tc>
           <w:tcPr>
-            <w:tcW w:w="1521" w:type="dxa"/>
+            <w:tcW w:w="1516" w:type="dxa"/>
             <w:tcBorders>
               <w:top w:val="nil"/>
               <w:left w:val="nil"/>
@@ -4284,7 +4292,7 @@
         </w:trPr>
         <w:tc>
           <w:tcPr>
-            <w:tcW w:w="1521" w:type="dxa"/>
+            <w:tcW w:w="1516" w:type="dxa"/>
             <w:tcBorders>
               <w:top w:val="nil"/>
               <w:left w:val="nil"/>
@@ -4347,7 +4355,7 @@
         </w:trPr>
         <w:tc>
           <w:tcPr>
-            <w:tcW w:w="1521" w:type="dxa"/>
+            <w:tcW w:w="1516" w:type="dxa"/>
             <w:tcBorders>
               <w:top w:val="nil"/>
               <w:left w:val="nil"/>
@@ -4404,8 +4412,8 @@
         </w:numPr>
         <w:rPr/>
       </w:pPr>
-      <w:bookmarkStart w:id="67" w:name="_Toc411358276"/>
-      <w:bookmarkStart w:id="68" w:name="_Toc296344278"/>
+      <w:bookmarkStart w:id="67" w:name="_Toc296344278"/>
+      <w:bookmarkStart w:id="68" w:name="_Toc411358276"/>
       <w:bookmarkEnd w:id="67"/>
       <w:bookmarkEnd w:id="68"/>
       <w:r>
@@ -4417,30 +4425,38 @@
       <w:pPr>
         <w:pStyle w:val="TextBody"/>
         <w:rPr>
-          <w:i/>
-          <w:color w:val="4F81BD"/>
-        </w:rPr>
-      </w:pPr>
-      <w:r>
-        <w:rPr>
-          <w:i/>
-          <w:color w:val="4F81BD"/>
-        </w:rPr>
-        <w:t>A empresa FastFood atualmente trabalha com seus pedidos de forma tradicional, recebendo ligação telefônicas e anotando seus pedidos em cadernos convêncionais.</w:t>
+          <w:rFonts w:ascii="Arial" w:hAnsi="Arial"/>
+          <w:i w:val="false"/>
+          <w:iCs w:val="false"/>
+          <w:color w:val="00000A"/>
+        </w:rPr>
+      </w:pPr>
+      <w:r>
+        <w:rPr>
+          <w:rFonts w:ascii="Arial" w:hAnsi="Arial"/>
+          <w:i w:val="false"/>
+          <w:iCs w:val="false"/>
+          <w:color w:val="00000A"/>
+        </w:rPr>
+        <w:t>A empresa FastFood trabalha atualmente com seus pedidos de forma tradicional, recebendo ligação telefônicas e anotando seus pedidos em cadernos convêncionais.</w:t>
       </w:r>
     </w:p>
     <w:p>
       <w:pPr>
         <w:pStyle w:val="TextBody"/>
         <w:rPr>
-          <w:i/>
-          <w:color w:val="4F81BD"/>
-        </w:rPr>
-      </w:pPr>
-      <w:r>
-        <w:rPr>
-          <w:i/>
-          <w:color w:val="4F81BD"/>
+          <w:rFonts w:ascii="Arial" w:hAnsi="Arial"/>
+          <w:i w:val="false"/>
+          <w:iCs w:val="false"/>
+          <w:color w:val="00000A"/>
+        </w:rPr>
+      </w:pPr>
+      <w:r>
+        <w:rPr>
+          <w:rFonts w:ascii="Arial" w:hAnsi="Arial"/>
+          <w:i w:val="false"/>
+          <w:iCs w:val="false"/>
+          <w:color w:val="00000A"/>
         </w:rPr>
         <w:t>O sistema FastFood abrange o principal ramo da empresa, que é o pedido e entrega de comida pronta (lanches, pizzas e porções) a domicílio.</w:t>
       </w:r>
@@ -4449,109 +4465,60 @@
       <w:pPr>
         <w:pStyle w:val="TextBody"/>
         <w:rPr>
-          <w:i/>
-          <w:color w:val="4F81BD"/>
-        </w:rPr>
-      </w:pPr>
-      <w:r>
-        <w:rPr>
-          <w:i/>
-          <w:color w:val="4F81BD"/>
-        </w:rPr>
-        <w:t>O sistema tem como objetivo agilizar o processo de pedido do lado do usuário com um aplicativo desenvoldo inicialmente em plataforma Android e também entrega do pedido   com um sistema web disponível para os funcionário</w:t>
-      </w:r>
-      <w:r>
-        <w:rPr>
-          <w:i/>
-          <w:color w:val="4F81BD"/>
-        </w:rPr>
-        <w:t>s</w:t>
-      </w:r>
-      <w:r>
-        <w:rPr>
-          <w:i/>
-          <w:color w:val="4F81BD"/>
-        </w:rPr>
-        <w:t xml:space="preserve"> da empresa. Para isso ele conta com recursos tecnológicos de identificação de localização, número de telefone e identidade do proprietário do telefone.</w:t>
+          <w:rFonts w:ascii="Arial" w:hAnsi="Arial"/>
+          <w:i w:val="false"/>
+          <w:iCs w:val="false"/>
+          <w:color w:val="00000A"/>
+        </w:rPr>
+      </w:pPr>
+      <w:r>
+        <w:rPr>
+          <w:rFonts w:ascii="Arial" w:hAnsi="Arial"/>
+          <w:i w:val="false"/>
+          <w:iCs w:val="false"/>
+          <w:color w:val="00000A"/>
+        </w:rPr>
+        <w:t>O sistema tem como objetivo agilizar o processo de pedido do lado do usuário com um aplicativo desenvoldo inicialmente em plataforma Android com recursos de identificação de localização, número de telefone e identidade do proprietário do telefone evitando o transtorno de uma ligação e telefônica.</w:t>
       </w:r>
     </w:p>
     <w:p>
       <w:pPr>
         <w:pStyle w:val="TextBody"/>
         <w:rPr>
-          <w:i/>
-          <w:color w:val="4F81BD"/>
-        </w:rPr>
-      </w:pPr>
-      <w:r>
-        <w:rPr>
-          <w:i/>
-          <w:color w:val="4F81BD"/>
-        </w:rPr>
-        <w:t>Com i</w:t>
-      </w:r>
-      <w:r>
-        <w:rPr>
-          <w:i/>
-          <w:color w:val="4F81BD"/>
-        </w:rPr>
-        <w:t xml:space="preserve">nterface simples e amigável, possibilitando o fácil entendimento de cada processo necessário para finalizar o pedido, </w:t>
-      </w:r>
-      <w:r>
-        <w:rPr>
-          <w:i/>
-          <w:color w:val="4F81BD"/>
-        </w:rPr>
-        <w:t>a</w:t>
-      </w:r>
-      <w:r>
-        <w:rPr>
-          <w:i/>
-          <w:color w:val="4F81BD"/>
-        </w:rPr>
-        <w:t>o acessar o aplicativo no celular, é apresentado uma lista com o cardápio disponível para escolher, junt</w:t>
-      </w:r>
-      <w:r>
-        <w:rPr>
-          <w:i/>
-          <w:color w:val="4F81BD"/>
-        </w:rPr>
-        <w:t>amente</w:t>
-      </w:r>
-      <w:r>
-        <w:rPr>
-          <w:i/>
-          <w:color w:val="4F81BD"/>
-        </w:rPr>
-        <w:t xml:space="preserve"> com os últimos pedidos realizados, facilitando assim refazer o último pedido caso seja a escolha do cliente. Após ter sido esolhido o item do cardápio, é mostrado as opções disponíveis de personalização do pedido, que são cadastrados pelo administrador no sistema web da empresa. Isto é feito caso o cliente sinta necessidade retirar ou adicionar itens </w:t>
-      </w:r>
-      <w:r>
-        <w:rPr>
-          <w:i/>
-          <w:color w:val="4F81BD"/>
-        </w:rPr>
-        <w:t>d</w:t>
-      </w:r>
-      <w:r>
-        <w:rPr>
-          <w:i/>
-          <w:color w:val="4F81BD"/>
-        </w:rPr>
-        <w:t>a comida que deseja pedir. Ainda nesta tela é possível es</w:t>
-      </w:r>
-      <w:r>
-        <w:rPr>
-          <w:i/>
-          <w:color w:val="4F81BD"/>
-        </w:rPr>
-        <w:t>c</w:t>
-      </w:r>
-      <w:r>
-        <w:rPr>
-          <w:i/>
-          <w:color w:val="4F81BD"/>
-        </w:rPr>
-        <w:t>olher as bebidas que deseja acompanhar o pedido.</w:t>
+          <w:rFonts w:ascii="Arial" w:hAnsi="Arial"/>
+          <w:i w:val="false"/>
+          <w:iCs w:val="false"/>
+          <w:color w:val="00000A"/>
+        </w:rPr>
+      </w:pPr>
+      <w:r>
+        <w:rPr>
+          <w:rFonts w:ascii="Arial" w:hAnsi="Arial"/>
+          <w:i w:val="false"/>
+          <w:iCs w:val="false"/>
+          <w:color w:val="00000A"/>
+        </w:rPr>
+        <w:t xml:space="preserve">Do lado e também entrega do pedido com um sistema web disponível para os funcionários da empresa. </w:t>
+      </w:r>
+    </w:p>
+    <w:p>
+      <w:pPr>
+        <w:pStyle w:val="TextBody"/>
+        <w:rPr>
+          <w:rFonts w:ascii="Arial" w:hAnsi="Arial"/>
+          <w:i w:val="false"/>
+          <w:iCs w:val="false"/>
+          <w:color w:val="00000A"/>
+        </w:rPr>
+      </w:pPr>
+      <w:r>
+        <w:rPr>
+          <w:rFonts w:ascii="Arial" w:hAnsi="Arial"/>
+          <w:i w:val="false"/>
+          <w:iCs w:val="false"/>
+          <w:color w:val="00000A"/>
+        </w:rPr>
+        <w:t>Com interface simples e amigável, possibilitando o fácil entendimento de cada processo necessário para finalizar o pedido, ao acessar o aplicativo no celular, é apresentado uma lista com o cardápio disponível para escolher, juntamente com os últimos pedidos realizados, facilitando assim refazer o último pedido caso seja a escolha do cliente. Após ter sido esolhido o item do cardápio, é mostrado as opções disponíveis de personalização do pedido, que são cadastrados pelo administrador no sistema web da empresa. Isto é feito caso o cliente sinta necessidade retirar ou adicionar itens da comida que deseja pedir. Ainda nesta tela é possível escolher as bebidas que deseja acompanhar o pedido.</w:t>
       </w:r>
     </w:p>
     <w:p>
@@ -4566,6 +4533,21 @@
         <w:rPr>
           <w:lang w:val="pt-BR"/>
         </w:rPr>
+      </w:r>
+    </w:p>
+    <w:p>
+      <w:pPr>
+        <w:pStyle w:val="Normal"/>
+        <w:ind w:left="0" w:right="0" w:firstLine="708"/>
+        <w:rPr>
+          <w:lang w:val="pt-BR"/>
+        </w:rPr>
+      </w:pPr>
+      <w:r>
+        <w:rPr>
+          <w:lang w:val="pt-BR"/>
+        </w:rPr>
+        <w:t>(Separar os objetivos especificos em topidos e detalhar cada um deles.</w:t>
       </w:r>
     </w:p>
     <w:p>
@@ -4578,9 +4560,9 @@
         </w:numPr>
         <w:rPr/>
       </w:pPr>
-      <w:bookmarkStart w:id="69" w:name="_Toc296344284"/>
+      <w:bookmarkStart w:id="69" w:name="_Toc411358277"/>
       <w:bookmarkStart w:id="70" w:name="_Toc296344283"/>
-      <w:bookmarkStart w:id="71" w:name="_Toc411358277"/>
+      <w:bookmarkStart w:id="71" w:name="_Toc296344284"/>
       <w:bookmarkEnd w:id="69"/>
       <w:bookmarkEnd w:id="70"/>
       <w:bookmarkEnd w:id="71"/>
@@ -4593,16 +4575,18 @@
       <w:pPr>
         <w:pStyle w:val="TextBody"/>
         <w:rPr>
+          <w:rFonts w:ascii="Arial" w:hAnsi="Arial"/>
           <w:i/>
-          <w:color w:val="4F81BD"/>
-        </w:rPr>
-      </w:pPr>
-      <w:r>
-        <w:rPr>
+          <w:color w:val="auto"/>
+        </w:rPr>
+      </w:pPr>
+      <w:r>
+        <w:rPr>
+          <w:rFonts w:ascii="Arial" w:hAnsi="Arial"/>
           <w:i/>
-          <w:color w:val="4F81BD"/>
-        </w:rPr>
-        <w:t>Descreva de forma objetiva o histórico da empresa cliente, quando houver. Acrescente também informações sobre o Organograma, Serviços prestados e a Situação atual da mesma. Divida em sub-tópicos quando necessário.</w:t>
+          <w:color w:val="auto"/>
+        </w:rPr>
+        <w:t>A FastFood será inalgurada junto com a conslusão do aplicativo FastFood. A empresa vai atual no mercado com a montagem e entrega de comida pronta a domicílio. Esta  prática ainda é pouco explorada, levando em conta a tecnologia que temos atualmente.</w:t>
       </w:r>
     </w:p>
     <w:p>
@@ -4710,13 +4694,13 @@
         <w:fldChar w:fldCharType="begin"/>
       </w:r>
       <w:r>
-        <w:instrText> SEQ """"Figura"""" \*Arabic </w:instrText>
+        <w:instrText> SEQ """""""""Figura""""""""" \*Arabic </w:instrText>
       </w:r>
       <w:r>
         <w:fldChar w:fldCharType="separate"/>
       </w:r>
       <w:r>
-        <w:t>1</w:t>
+        <w:t>0</w:t>
       </w:r>
       <w:r>
         <w:fldChar w:fldCharType="end"/>
@@ -4739,8 +4723,8 @@
         </w:numPr>
         <w:rPr/>
       </w:pPr>
-      <w:bookmarkStart w:id="73" w:name="_Toc296344288"/>
-      <w:bookmarkStart w:id="74" w:name="_Toc411358278"/>
+      <w:bookmarkStart w:id="73" w:name="_Toc411358278"/>
+      <w:bookmarkStart w:id="74" w:name="_Toc296344288"/>
       <w:r>
         <w:rPr>
           <w:color w:val="000000"/>
@@ -4788,8 +4772,8 @@
           <w:lang w:val="pt-BR"/>
         </w:rPr>
       </w:pPr>
-      <w:bookmarkStart w:id="75" w:name="_Toc296344289"/>
-      <w:bookmarkStart w:id="76" w:name="_Toc411358279"/>
+      <w:bookmarkStart w:id="75" w:name="_Toc411358279"/>
+      <w:bookmarkStart w:id="76" w:name="_Toc296344289"/>
       <w:bookmarkEnd w:id="75"/>
       <w:bookmarkEnd w:id="76"/>
       <w:r>
@@ -4833,23 +4817,244 @@
     </w:p>
     <w:p>
       <w:pPr>
-        <w:pStyle w:val="TextBody"/>
-        <w:rPr>
-          <w:rFonts w:cs="Arial"/>
-          <w:b/>
-          <w:bCs/>
-          <w:sz w:val="32"/>
-          <w:szCs w:val="32"/>
-        </w:rPr>
-      </w:pPr>
-      <w:r>
-        <w:rPr>
-          <w:rFonts w:cs="Arial"/>
-          <w:b/>
-          <w:bCs/>
-          <w:sz w:val="32"/>
-          <w:szCs w:val="32"/>
-        </w:rPr>
+        <w:pStyle w:val="Normal"/>
+        <w:rPr/>
+      </w:pPr>
+      <w:r>
+        <w:rPr/>
+      </w:r>
+    </w:p>
+    <w:p>
+      <w:pPr>
+        <w:pStyle w:val="Normal"/>
+        <w:numPr>
+          <w:ilvl w:val="0"/>
+          <w:numId w:val="10"/>
+        </w:numPr>
+        <w:rPr/>
+      </w:pPr>
+      <w:r>
+        <w:rPr/>
+        <w:t>Sistema Web</w:t>
+      </w:r>
+    </w:p>
+    <w:p>
+      <w:pPr>
+        <w:pStyle w:val="Normal"/>
+        <w:rPr/>
+      </w:pPr>
+      <w:r>
+        <w:rPr/>
+        <w:t>RF01 – Cadastro de Categorias</w:t>
+      </w:r>
+    </w:p>
+    <w:p>
+      <w:pPr>
+        <w:pStyle w:val="Normal"/>
+        <w:rPr/>
+      </w:pPr>
+      <w:r>
+        <w:rPr/>
+        <w:t>RF02 – Cadastro de Produtos</w:t>
+      </w:r>
+    </w:p>
+    <w:p>
+      <w:pPr>
+        <w:pStyle w:val="Normal"/>
+        <w:rPr/>
+      </w:pPr>
+      <w:r>
+        <w:rPr/>
+        <w:t>RF03 – Cadastro de Itens dos Produtos</w:t>
+      </w:r>
+    </w:p>
+    <w:p>
+      <w:pPr>
+        <w:pStyle w:val="Normal"/>
+        <w:rPr/>
+      </w:pPr>
+      <w:r>
+        <w:rPr/>
+      </w:r>
+    </w:p>
+    <w:p>
+      <w:pPr>
+        <w:pStyle w:val="Normal"/>
+        <w:numPr>
+          <w:ilvl w:val="0"/>
+          <w:numId w:val="10"/>
+        </w:numPr>
+        <w:rPr/>
+      </w:pPr>
+      <w:r>
+        <w:rPr/>
+        <w:t>Sistema Mobile</w:t>
+      </w:r>
+    </w:p>
+    <w:p>
+      <w:pPr>
+        <w:pStyle w:val="Normal"/>
+        <w:rPr/>
+      </w:pPr>
+      <w:r>
+        <w:rPr/>
+        <w:t>RF01 – Cadastro de dados</w:t>
+      </w:r>
+    </w:p>
+    <w:p>
+      <w:pPr>
+        <w:pStyle w:val="Normal"/>
+        <w:rPr/>
+      </w:pPr>
+      <w:r>
+        <w:rPr/>
+        <w:t>RF02 – Fazer Pedidos</w:t>
+      </w:r>
+    </w:p>
+    <w:p>
+      <w:pPr>
+        <w:pStyle w:val="Normal"/>
+        <w:rPr/>
+      </w:pPr>
+      <w:r>
+        <w:rPr/>
+      </w:r>
+    </w:p>
+    <w:p>
+      <w:pPr>
+        <w:pStyle w:val="Normal"/>
+        <w:rPr>
+          <w:i/>
+          <w:color w:val="4F81BD"/>
+        </w:rPr>
+      </w:pPr>
+      <w:r>
+        <w:rPr>
+          <w:i/>
+          <w:color w:val="4F81BD"/>
+        </w:rPr>
+        <w:t>(Separar os requisitos por sistemas)</w:t>
+      </w:r>
+    </w:p>
+    <w:p>
+      <w:pPr>
+        <w:pStyle w:val="Normal"/>
+        <w:rPr>
+          <w:i/>
+          <w:color w:val="4F81BD"/>
+        </w:rPr>
+      </w:pPr>
+      <w:r>
+        <w:rPr>
+          <w:i/>
+          <w:color w:val="4F81BD"/>
+        </w:rPr>
+        <w:t>Sistema Android</w:t>
+      </w:r>
+    </w:p>
+    <w:p>
+      <w:pPr>
+        <w:pStyle w:val="Normal"/>
+        <w:rPr>
+          <w:i/>
+          <w:color w:val="4F81BD"/>
+        </w:rPr>
+      </w:pPr>
+      <w:r>
+        <w:rPr>
+          <w:i/>
+          <w:color w:val="4F81BD"/>
+        </w:rPr>
+        <w:t>(Requisitos)</w:t>
+      </w:r>
+    </w:p>
+    <w:p>
+      <w:pPr>
+        <w:pStyle w:val="Normal"/>
+        <w:rPr>
+          <w:i/>
+          <w:color w:val="4F81BD"/>
+        </w:rPr>
+      </w:pPr>
+      <w:r>
+        <w:rPr>
+          <w:i/>
+          <w:color w:val="4F81BD"/>
+        </w:rPr>
+        <w:t>Sistema Web</w:t>
+      </w:r>
+    </w:p>
+    <w:p>
+      <w:pPr>
+        <w:pStyle w:val="Normal"/>
+        <w:rPr>
+          <w:i/>
+          <w:color w:val="4F81BD"/>
+        </w:rPr>
+      </w:pPr>
+      <w:r>
+        <w:rPr>
+          <w:i/>
+          <w:color w:val="4F81BD"/>
+        </w:rPr>
+        <w:t>(Requisitos)</w:t>
+      </w:r>
+    </w:p>
+    <w:p>
+      <w:pPr>
+        <w:pStyle w:val="Normal"/>
+        <w:rPr/>
+      </w:pPr>
+      <w:r>
+        <w:rPr/>
+      </w:r>
+    </w:p>
+    <w:p>
+      <w:pPr>
+        <w:pStyle w:val="Normal"/>
+        <w:rPr>
+          <w:i/>
+          <w:color w:val="4F81BD"/>
+        </w:rPr>
+      </w:pPr>
+      <w:r>
+        <w:rPr>
+          <w:i/>
+          <w:color w:val="4F81BD"/>
+        </w:rPr>
+        <w:t>RF01 – Fazer pedidos: O usuário do aplicativo pode realizar o pedido da comida e bebida desejada.</w:t>
+      </w:r>
+    </w:p>
+    <w:p>
+      <w:pPr>
+        <w:pStyle w:val="Normal"/>
+        <w:rPr>
+          <w:i/>
+          <w:color w:val="4F81BD"/>
+        </w:rPr>
+      </w:pPr>
+      <w:r>
+        <w:rPr>
+          <w:i/>
+          <w:color w:val="4F81BD"/>
+        </w:rPr>
+        <w:t>RF02 – Gerenciar pedidos: O usuário pode viasualizar o estado atual do pedido. Se está em andamento, se saiu para entrega ou se já foi concluído.</w:t>
+      </w:r>
+    </w:p>
+    <w:p>
+      <w:pPr>
+        <w:pStyle w:val="Normal"/>
+        <w:rPr>
+          <w:i/>
+          <w:color w:val="4F81BD"/>
+        </w:rPr>
+      </w:pPr>
+      <w:r>
+        <w:rPr>
+          <w:i/>
+          <w:color w:val="4F81BD"/>
+        </w:rPr>
+        <w:t xml:space="preserve">RF03 – Customização - </w:t>
       </w:r>
     </w:p>
     <w:p>
@@ -4864,8 +5069,8 @@
           <w:lang w:val="pt-BR"/>
         </w:rPr>
       </w:pPr>
-      <w:bookmarkStart w:id="77" w:name="_Toc411358280"/>
-      <w:bookmarkStart w:id="78" w:name="_Toc296344299"/>
+      <w:bookmarkStart w:id="77" w:name="_Toc296344299"/>
+      <w:bookmarkStart w:id="78" w:name="_Toc411358280"/>
       <w:bookmarkEnd w:id="77"/>
       <w:bookmarkEnd w:id="78"/>
       <w:r>
@@ -4933,7 +5138,7 @@
     <w:tbl>
       <w:tblPr>
         <w:jc w:val="left"/>
-        <w:tblInd w:w="-15" w:type="dxa"/>
+        <w:tblInd w:w="-40" w:type="dxa"/>
         <w:tblBorders>
           <w:top w:val="single" w:sz="4" w:space="0" w:color="000001"/>
           <w:left w:val="single" w:sz="4" w:space="0" w:color="000001"/>
@@ -4944,14 +5149,14 @@
         </w:tblBorders>
         <w:tblCellMar>
           <w:top w:w="0" w:type="dxa"/>
-          <w:left w:w="93" w:type="dxa"/>
+          <w:left w:w="68" w:type="dxa"/>
           <w:bottom w:w="0" w:type="dxa"/>
           <w:right w:w="108" w:type="dxa"/>
         </w:tblCellMar>
       </w:tblPr>
       <w:tblGrid>
-        <w:gridCol w:w="2347"/>
-        <w:gridCol w:w="6721"/>
+        <w:gridCol w:w="2343"/>
+        <w:gridCol w:w="6720"/>
       </w:tblGrid>
       <w:tr>
         <w:trPr>
@@ -4960,7 +5165,7 @@
         </w:trPr>
         <w:tc>
           <w:tcPr>
-            <w:tcW w:w="2347" w:type="dxa"/>
+            <w:tcW w:w="2343" w:type="dxa"/>
             <w:tcBorders>
               <w:top w:val="single" w:sz="4" w:space="0" w:color="000001"/>
               <w:left w:val="single" w:sz="4" w:space="0" w:color="000001"/>
@@ -4971,7 +5176,7 @@
             </w:tcBorders>
             <w:shd w:fill="FFFFFF" w:val="clear"/>
             <w:tcMar>
-              <w:left w:w="93" w:type="dxa"/>
+              <w:left w:w="68" w:type="dxa"/>
             </w:tcMar>
             <w:vAlign w:val="center"/>
           </w:tcPr>
@@ -5022,7 +5227,7 @@
         </w:tc>
         <w:tc>
           <w:tcPr>
-            <w:tcW w:w="6721" w:type="dxa"/>
+            <w:tcW w:w="6720" w:type="dxa"/>
             <w:tcBorders>
               <w:top w:val="single" w:sz="4" w:space="0" w:color="000001"/>
               <w:left w:val="single" w:sz="4" w:space="0" w:color="000001"/>
@@ -5033,7 +5238,7 @@
             </w:tcBorders>
             <w:shd w:fill="FFFFFF" w:val="clear"/>
             <w:tcMar>
-              <w:left w:w="93" w:type="dxa"/>
+              <w:left w:w="68" w:type="dxa"/>
             </w:tcMar>
             <w:vAlign w:val="center"/>
           </w:tcPr>
@@ -5058,7 +5263,7 @@
         </w:trPr>
         <w:tc>
           <w:tcPr>
-            <w:tcW w:w="2347" w:type="dxa"/>
+            <w:tcW w:w="2343" w:type="dxa"/>
             <w:tcBorders>
               <w:top w:val="single" w:sz="4" w:space="0" w:color="000001"/>
               <w:left w:val="single" w:sz="4" w:space="0" w:color="000001"/>
@@ -5069,7 +5274,7 @@
             </w:tcBorders>
             <w:shd w:fill="FFFFFF" w:val="clear"/>
             <w:tcMar>
-              <w:left w:w="93" w:type="dxa"/>
+              <w:left w:w="68" w:type="dxa"/>
             </w:tcMar>
           </w:tcPr>
           <w:p>
@@ -5091,7 +5296,7 @@
         </w:tc>
         <w:tc>
           <w:tcPr>
-            <w:tcW w:w="6721" w:type="dxa"/>
+            <w:tcW w:w="6720" w:type="dxa"/>
             <w:tcBorders>
               <w:top w:val="single" w:sz="4" w:space="0" w:color="000001"/>
               <w:left w:val="single" w:sz="4" w:space="0" w:color="000001"/>
@@ -5102,7 +5307,7 @@
             </w:tcBorders>
             <w:shd w:fill="FFFFFF" w:val="clear"/>
             <w:tcMar>
-              <w:left w:w="93" w:type="dxa"/>
+              <w:left w:w="68" w:type="dxa"/>
             </w:tcMar>
           </w:tcPr>
           <w:p>
@@ -5130,7 +5335,7 @@
         </w:trPr>
         <w:tc>
           <w:tcPr>
-            <w:tcW w:w="2347" w:type="dxa"/>
+            <w:tcW w:w="2343" w:type="dxa"/>
             <w:tcBorders>
               <w:top w:val="single" w:sz="4" w:space="0" w:color="000001"/>
               <w:left w:val="single" w:sz="4" w:space="0" w:color="000001"/>
@@ -5141,7 +5346,7 @@
             </w:tcBorders>
             <w:shd w:fill="FFFFFF" w:val="clear"/>
             <w:tcMar>
-              <w:left w:w="93" w:type="dxa"/>
+              <w:left w:w="68" w:type="dxa"/>
             </w:tcMar>
           </w:tcPr>
           <w:p>
@@ -5163,7 +5368,7 @@
         </w:tc>
         <w:tc>
           <w:tcPr>
-            <w:tcW w:w="6721" w:type="dxa"/>
+            <w:tcW w:w="6720" w:type="dxa"/>
             <w:tcBorders>
               <w:top w:val="single" w:sz="4" w:space="0" w:color="000001"/>
               <w:left w:val="single" w:sz="4" w:space="0" w:color="000001"/>
@@ -5174,7 +5379,7 @@
             </w:tcBorders>
             <w:shd w:fill="FFFFFF" w:val="clear"/>
             <w:tcMar>
-              <w:left w:w="93" w:type="dxa"/>
+              <w:left w:w="68" w:type="dxa"/>
             </w:tcMar>
           </w:tcPr>
           <w:p>
@@ -5196,7 +5401,7 @@
         </w:trPr>
         <w:tc>
           <w:tcPr>
-            <w:tcW w:w="2347" w:type="dxa"/>
+            <w:tcW w:w="2343" w:type="dxa"/>
             <w:tcBorders>
               <w:top w:val="single" w:sz="4" w:space="0" w:color="000001"/>
               <w:left w:val="single" w:sz="4" w:space="0" w:color="000001"/>
@@ -5207,7 +5412,7 @@
             </w:tcBorders>
             <w:shd w:fill="FFFFFF" w:val="clear"/>
             <w:tcMar>
-              <w:left w:w="93" w:type="dxa"/>
+              <w:left w:w="68" w:type="dxa"/>
             </w:tcMar>
           </w:tcPr>
           <w:p>
@@ -5229,7 +5434,7 @@
         </w:tc>
         <w:tc>
           <w:tcPr>
-            <w:tcW w:w="6721" w:type="dxa"/>
+            <w:tcW w:w="6720" w:type="dxa"/>
             <w:tcBorders>
               <w:top w:val="single" w:sz="4" w:space="0" w:color="000001"/>
               <w:left w:val="single" w:sz="4" w:space="0" w:color="000001"/>
@@ -5240,7 +5445,7 @@
             </w:tcBorders>
             <w:shd w:fill="FFFFFF" w:val="clear"/>
             <w:tcMar>
-              <w:left w:w="93" w:type="dxa"/>
+              <w:left w:w="68" w:type="dxa"/>
             </w:tcMar>
           </w:tcPr>
           <w:p>
@@ -5268,7 +5473,7 @@
         </w:trPr>
         <w:tc>
           <w:tcPr>
-            <w:tcW w:w="2347" w:type="dxa"/>
+            <w:tcW w:w="2343" w:type="dxa"/>
             <w:tcBorders>
               <w:top w:val="single" w:sz="4" w:space="0" w:color="000001"/>
               <w:left w:val="single" w:sz="4" w:space="0" w:color="000001"/>
@@ -5279,7 +5484,7 @@
             </w:tcBorders>
             <w:shd w:fill="FFFFFF" w:val="clear"/>
             <w:tcMar>
-              <w:left w:w="93" w:type="dxa"/>
+              <w:left w:w="68" w:type="dxa"/>
             </w:tcMar>
           </w:tcPr>
           <w:p>
@@ -5301,7 +5506,7 @@
         </w:tc>
         <w:tc>
           <w:tcPr>
-            <w:tcW w:w="6721" w:type="dxa"/>
+            <w:tcW w:w="6720" w:type="dxa"/>
             <w:tcBorders>
               <w:top w:val="single" w:sz="4" w:space="0" w:color="000001"/>
               <w:left w:val="single" w:sz="4" w:space="0" w:color="000001"/>
@@ -5312,7 +5517,7 @@
             </w:tcBorders>
             <w:shd w:fill="FFFFFF" w:val="clear"/>
             <w:tcMar>
-              <w:left w:w="93" w:type="dxa"/>
+              <w:left w:w="68" w:type="dxa"/>
             </w:tcMar>
           </w:tcPr>
           <w:p>
@@ -5340,7 +5545,7 @@
         </w:trPr>
         <w:tc>
           <w:tcPr>
-            <w:tcW w:w="9068" w:type="dxa"/>
+            <w:tcW w:w="9063" w:type="dxa"/>
             <w:gridSpan w:val="2"/>
             <w:tcBorders>
               <w:top w:val="single" w:sz="4" w:space="0" w:color="000001"/>
@@ -5352,7 +5557,7 @@
             </w:tcBorders>
             <w:shd w:fill="FFFFFF" w:val="clear"/>
             <w:tcMar>
-              <w:left w:w="93" w:type="dxa"/>
+              <w:left w:w="68" w:type="dxa"/>
             </w:tcMar>
           </w:tcPr>
           <w:p>
@@ -5378,7 +5583,7 @@
         </w:trPr>
         <w:tc>
           <w:tcPr>
-            <w:tcW w:w="9068" w:type="dxa"/>
+            <w:tcW w:w="9063" w:type="dxa"/>
             <w:gridSpan w:val="2"/>
             <w:tcBorders>
               <w:top w:val="single" w:sz="4" w:space="0" w:color="000001"/>
@@ -5390,7 +5595,7 @@
             </w:tcBorders>
             <w:shd w:fill="FFFFFF" w:val="clear"/>
             <w:tcMar>
-              <w:left w:w="93" w:type="dxa"/>
+              <w:left w:w="68" w:type="dxa"/>
             </w:tcMar>
           </w:tcPr>
           <w:p>
@@ -5626,7 +5831,7 @@
         </w:trPr>
         <w:tc>
           <w:tcPr>
-            <w:tcW w:w="9068" w:type="dxa"/>
+            <w:tcW w:w="9063" w:type="dxa"/>
             <w:gridSpan w:val="2"/>
             <w:tcBorders>
               <w:top w:val="single" w:sz="4" w:space="0" w:color="000001"/>
@@ -5638,7 +5843,7 @@
             </w:tcBorders>
             <w:shd w:fill="FFFFFF" w:val="clear"/>
             <w:tcMar>
-              <w:left w:w="93" w:type="dxa"/>
+              <w:left w:w="68" w:type="dxa"/>
             </w:tcMar>
           </w:tcPr>
           <w:p>
@@ -5664,7 +5869,7 @@
         </w:trPr>
         <w:tc>
           <w:tcPr>
-            <w:tcW w:w="9068" w:type="dxa"/>
+            <w:tcW w:w="9063" w:type="dxa"/>
             <w:gridSpan w:val="2"/>
             <w:tcBorders>
               <w:top w:val="single" w:sz="4" w:space="0" w:color="000001"/>
@@ -5676,7 +5881,7 @@
             </w:tcBorders>
             <w:shd w:fill="FFFFFF" w:val="clear"/>
             <w:tcMar>
-              <w:left w:w="93" w:type="dxa"/>
+              <w:left w:w="68" w:type="dxa"/>
             </w:tcMar>
           </w:tcPr>
           <w:p>
@@ -6024,7 +6229,7 @@
         </w:trPr>
         <w:tc>
           <w:tcPr>
-            <w:tcW w:w="9068" w:type="dxa"/>
+            <w:tcW w:w="9063" w:type="dxa"/>
             <w:gridSpan w:val="2"/>
             <w:tcBorders>
               <w:top w:val="single" w:sz="4" w:space="0" w:color="000001"/>
@@ -6036,7 +6241,7 @@
             </w:tcBorders>
             <w:shd w:fill="FFFFFF" w:val="clear"/>
             <w:tcMar>
-              <w:left w:w="93" w:type="dxa"/>
+              <w:left w:w="68" w:type="dxa"/>
             </w:tcMar>
           </w:tcPr>
           <w:p>
@@ -6062,7 +6267,7 @@
         </w:trPr>
         <w:tc>
           <w:tcPr>
-            <w:tcW w:w="9068" w:type="dxa"/>
+            <w:tcW w:w="9063" w:type="dxa"/>
             <w:gridSpan w:val="2"/>
             <w:tcBorders>
               <w:top w:val="single" w:sz="4" w:space="0" w:color="000001"/>
@@ -6074,7 +6279,7 @@
             </w:tcBorders>
             <w:shd w:fill="FFFFFF" w:val="clear"/>
             <w:tcMar>
-              <w:left w:w="93" w:type="dxa"/>
+              <w:left w:w="68" w:type="dxa"/>
             </w:tcMar>
           </w:tcPr>
           <w:p>
@@ -6354,7 +6559,7 @@
         </w:trPr>
         <w:tc>
           <w:tcPr>
-            <w:tcW w:w="9068" w:type="dxa"/>
+            <w:tcW w:w="9063" w:type="dxa"/>
             <w:gridSpan w:val="2"/>
             <w:tcBorders>
               <w:top w:val="single" w:sz="4" w:space="0" w:color="000001"/>
@@ -6366,7 +6571,7 @@
             </w:tcBorders>
             <w:shd w:fill="FFFFFF" w:val="clear"/>
             <w:tcMar>
-              <w:left w:w="93" w:type="dxa"/>
+              <w:left w:w="68" w:type="dxa"/>
             </w:tcMar>
           </w:tcPr>
           <w:p>
@@ -6392,7 +6597,7 @@
         </w:trPr>
         <w:tc>
           <w:tcPr>
-            <w:tcW w:w="9068" w:type="dxa"/>
+            <w:tcW w:w="9063" w:type="dxa"/>
             <w:gridSpan w:val="2"/>
             <w:tcBorders>
               <w:top w:val="single" w:sz="4" w:space="0" w:color="000001"/>
@@ -6404,7 +6609,7 @@
             </w:tcBorders>
             <w:shd w:fill="FFFFFF" w:val="clear"/>
             <w:tcMar>
-              <w:left w:w="93" w:type="dxa"/>
+              <w:left w:w="68" w:type="dxa"/>
             </w:tcMar>
           </w:tcPr>
           <w:p>
@@ -6472,7 +6677,7 @@
         </w:trPr>
         <w:tc>
           <w:tcPr>
-            <w:tcW w:w="9068" w:type="dxa"/>
+            <w:tcW w:w="9063" w:type="dxa"/>
             <w:gridSpan w:val="2"/>
             <w:tcBorders>
               <w:top w:val="single" w:sz="4" w:space="0" w:color="000001"/>
@@ -6484,7 +6689,7 @@
             </w:tcBorders>
             <w:shd w:fill="FFFFFF" w:val="clear"/>
             <w:tcMar>
-              <w:left w:w="93" w:type="dxa"/>
+              <w:left w:w="68" w:type="dxa"/>
             </w:tcMar>
           </w:tcPr>
           <w:p>
@@ -6510,7 +6715,7 @@
         </w:trPr>
         <w:tc>
           <w:tcPr>
-            <w:tcW w:w="9068" w:type="dxa"/>
+            <w:tcW w:w="9063" w:type="dxa"/>
             <w:gridSpan w:val="2"/>
             <w:tcBorders>
               <w:top w:val="single" w:sz="4" w:space="0" w:color="000001"/>
@@ -6522,7 +6727,7 @@
             </w:tcBorders>
             <w:shd w:fill="FFFFFF" w:val="clear"/>
             <w:tcMar>
-              <w:left w:w="93" w:type="dxa"/>
+              <w:left w:w="68" w:type="dxa"/>
             </w:tcMar>
           </w:tcPr>
           <w:p>
@@ -6698,7 +6903,7 @@
         </w:trPr>
         <w:tc>
           <w:tcPr>
-            <w:tcW w:w="9068" w:type="dxa"/>
+            <w:tcW w:w="9063" w:type="dxa"/>
             <w:gridSpan w:val="2"/>
             <w:tcBorders>
               <w:top w:val="single" w:sz="4" w:space="0" w:color="000001"/>
@@ -6710,7 +6915,7 @@
             </w:tcBorders>
             <w:shd w:fill="FFFFFF" w:val="clear"/>
             <w:tcMar>
-              <w:left w:w="93" w:type="dxa"/>
+              <w:left w:w="68" w:type="dxa"/>
             </w:tcMar>
           </w:tcPr>
           <w:p>
@@ -6736,7 +6941,7 @@
         </w:trPr>
         <w:tc>
           <w:tcPr>
-            <w:tcW w:w="9068" w:type="dxa"/>
+            <w:tcW w:w="9063" w:type="dxa"/>
             <w:gridSpan w:val="2"/>
             <w:tcBorders>
               <w:top w:val="single" w:sz="4" w:space="0" w:color="000001"/>
@@ -6748,7 +6953,7 @@
             </w:tcBorders>
             <w:shd w:fill="FFFFFF" w:val="clear"/>
             <w:tcMar>
-              <w:left w:w="93" w:type="dxa"/>
+              <w:left w:w="68" w:type="dxa"/>
             </w:tcMar>
           </w:tcPr>
           <w:p>
@@ -6820,13 +7025,13 @@
               <w:fldChar w:fldCharType="begin"/>
             </w:r>
             <w:r>
-              <w:instrText> SEQ """"Figura"""" \*Arabic </w:instrText>
+              <w:instrText> SEQ """""""""Figura""""""""" \*Arabic </w:instrText>
             </w:r>
             <w:r>
               <w:fldChar w:fldCharType="separate"/>
             </w:r>
             <w:r>
-              <w:t>1</w:t>
+              <w:t>0</w:t>
             </w:r>
             <w:r>
               <w:fldChar w:fldCharType="end"/>
@@ -6879,7 +7084,7 @@
                         </pic:nvPicPr>
                         <pic:blipFill>
                           <a:blip r:embed="rId5"/>
-                          <a:srcRect l="40585" t="16246" r="1385" b="56356"/>
+                          <a:srcRect l="55174" t="22083" r="1871" b="76638"/>
                           <a:stretch>
                             <a:fillRect/>
                           </a:stretch>
@@ -6922,13 +7127,13 @@
               <w:fldChar w:fldCharType="begin"/>
             </w:r>
             <w:r>
-              <w:instrText> SEQ """"Figura"""" \*Arabic </w:instrText>
+              <w:instrText> SEQ """""""""Figura""""""""" \*Arabic </w:instrText>
             </w:r>
             <w:r>
               <w:fldChar w:fldCharType="separate"/>
             </w:r>
             <w:r>
-              <w:t>1</w:t>
+              <w:t>0</w:t>
             </w:r>
             <w:r>
               <w:fldChar w:fldCharType="end"/>
@@ -6967,7 +7172,7 @@
                         </pic:nvPicPr>
                         <pic:blipFill>
                           <a:blip r:embed="rId6"/>
-                          <a:srcRect l="40585" t="16246" r="1385" b="51382"/>
+                          <a:srcRect l="55174" t="22083" r="1871" b="69873"/>
                           <a:stretch>
                             <a:fillRect/>
                           </a:stretch>
@@ -7010,13 +7215,13 @@
               <w:fldChar w:fldCharType="begin"/>
             </w:r>
             <w:r>
-              <w:instrText> SEQ """"Figura"""" \*Arabic </w:instrText>
+              <w:instrText> SEQ """""""""Figura""""""""" \*Arabic </w:instrText>
             </w:r>
             <w:r>
               <w:fldChar w:fldCharType="separate"/>
             </w:r>
             <w:r>
-              <w:t>1</w:t>
+              <w:t>0</w:t>
             </w:r>
             <w:r>
               <w:fldChar w:fldCharType="end"/>
@@ -7038,7 +7243,7 @@
               <w:rPr/>
               <w:drawing>
                 <wp:inline distT="0" distB="0" distL="0" distR="0">
-                  <wp:extent cx="5010150" cy="1447800"/>
+                  <wp:extent cx="5010150" cy="4631055"/>
                   <wp:effectExtent l="0" t="0" r="0" b="0"/>
                   <wp:docPr id="4" name="Picture" descr="CadAuxiliares_-_Cliente_-_PF"/>
                   <wp:cNvGraphicFramePr>
@@ -7055,7 +7260,7 @@
                         </pic:nvPicPr>
                         <pic:blipFill>
                           <a:blip r:embed="rId7"/>
-                          <a:srcRect l="40318" t="75712" r="1670" b="46096"/>
+                          <a:srcRect l="54825" t="102963" r="2253" b="62679"/>
                           <a:stretch>
                             <a:fillRect/>
                           </a:stretch>
@@ -7063,7 +7268,7 @@
                         <pic:spPr bwMode="auto">
                           <a:xfrm>
                             <a:off x="0" y="0"/>
-                            <a:ext cx="5010150" cy="1447800"/>
+                            <a:ext cx="5010150" cy="4631055"/>
                           </a:xfrm>
                           <a:prstGeom prst="rect">
                             <a:avLst/>
@@ -7098,13 +7303,13 @@
               <w:fldChar w:fldCharType="begin"/>
             </w:r>
             <w:r>
-              <w:instrText> SEQ """"Figura"""" \*Arabic </w:instrText>
+              <w:instrText> SEQ """""""""Figura""""""""" \*Arabic </w:instrText>
             </w:r>
             <w:r>
               <w:fldChar w:fldCharType="separate"/>
             </w:r>
             <w:r>
-              <w:t>1</w:t>
+              <w:t>0</w:t>
             </w:r>
             <w:r>
               <w:fldChar w:fldCharType="end"/>
@@ -7206,7 +7411,7 @@
         </w:trPr>
         <w:tc>
           <w:tcPr>
-            <w:tcW w:w="9068" w:type="dxa"/>
+            <w:tcW w:w="9063" w:type="dxa"/>
             <w:gridSpan w:val="2"/>
             <w:tcBorders>
               <w:top w:val="single" w:sz="4" w:space="0" w:color="000001"/>
@@ -7218,7 +7423,7 @@
             </w:tcBorders>
             <w:shd w:fill="FFFFFF" w:val="clear"/>
             <w:tcMar>
-              <w:left w:w="93" w:type="dxa"/>
+              <w:left w:w="68" w:type="dxa"/>
             </w:tcMar>
           </w:tcPr>
           <w:p>
@@ -7250,21 +7455,21 @@
               </w:tblBorders>
               <w:tblCellMar>
                 <w:top w:w="0" w:type="dxa"/>
-                <w:left w:w="88" w:type="dxa"/>
+                <w:left w:w="63" w:type="dxa"/>
                 <w:bottom w:w="0" w:type="dxa"/>
                 <w:right w:w="108" w:type="dxa"/>
               </w:tblCellMar>
             </w:tblPr>
             <w:tblGrid>
-              <w:gridCol w:w="832"/>
+              <w:gridCol w:w="828"/>
               <w:gridCol w:w="1844"/>
-              <w:gridCol w:w="1332"/>
-              <w:gridCol w:w="828"/>
+              <w:gridCol w:w="1329"/>
+              <w:gridCol w:w="826"/>
               <w:gridCol w:w="550"/>
               <w:gridCol w:w="1120"/>
-              <w:gridCol w:w="493"/>
-              <w:gridCol w:w="636"/>
-              <w:gridCol w:w="861"/>
+              <w:gridCol w:w="501"/>
+              <w:gridCol w:w="626"/>
+              <w:gridCol w:w="872"/>
             </w:tblGrid>
             <w:tr>
               <w:trPr>
@@ -7273,7 +7478,7 @@
               </w:trPr>
               <w:tc>
                 <w:tcPr>
-                  <w:tcW w:w="6999" w:type="dxa"/>
+                  <w:tcW w:w="6998" w:type="dxa"/>
                   <w:gridSpan w:val="7"/>
                   <w:tcBorders>
                     <w:top w:val="single" w:sz="4" w:space="0" w:color="000001"/>
@@ -7285,7 +7490,7 @@
                   </w:tcBorders>
                   <w:shd w:fill="FFFFFF" w:val="clear"/>
                   <w:tcMar>
-                    <w:left w:w="88" w:type="dxa"/>
+                    <w:left w:w="63" w:type="dxa"/>
                   </w:tcMar>
                   <w:vAlign w:val="center"/>
                 </w:tcPr>
@@ -7311,7 +7516,7 @@
               </w:tc>
               <w:tc>
                 <w:tcPr>
-                  <w:tcW w:w="1497" w:type="dxa"/>
+                  <w:tcW w:w="1498" w:type="dxa"/>
                   <w:gridSpan w:val="2"/>
                   <w:tcBorders>
                     <w:top w:val="single" w:sz="4" w:space="0" w:color="000001"/>
@@ -7393,7 +7598,7 @@
               </w:trPr>
               <w:tc>
                 <w:tcPr>
-                  <w:tcW w:w="832" w:type="dxa"/>
+                  <w:tcW w:w="828" w:type="dxa"/>
                   <w:tcBorders>
                     <w:top w:val="single" w:sz="4" w:space="0" w:color="00000A"/>
                     <w:left w:val="single" w:sz="4" w:space="0" w:color="00000A"/>
@@ -7404,7 +7609,7 @@
                   </w:tcBorders>
                   <w:shd w:fill="FFFFFF" w:val="clear"/>
                   <w:tcMar>
-                    <w:left w:w="88" w:type="dxa"/>
+                    <w:left w:w="63" w:type="dxa"/>
                   </w:tcMar>
                   <w:vAlign w:val="center"/>
                 </w:tcPr>
@@ -7470,7 +7675,7 @@
               </w:tc>
               <w:tc>
                 <w:tcPr>
-                  <w:tcW w:w="1332" w:type="dxa"/>
+                  <w:tcW w:w="1329" w:type="dxa"/>
                   <w:tcBorders>
                     <w:top w:val="single" w:sz="4" w:space="0" w:color="00000A"/>
                     <w:left w:val="nil"/>
@@ -7507,7 +7712,7 @@
               </w:tc>
               <w:tc>
                 <w:tcPr>
-                  <w:tcW w:w="1378" w:type="dxa"/>
+                  <w:tcW w:w="1376" w:type="dxa"/>
                   <w:gridSpan w:val="2"/>
                   <w:tcBorders>
                     <w:top w:val="single" w:sz="4" w:space="0" w:color="00000A"/>
@@ -7582,7 +7787,7 @@
               </w:tc>
               <w:tc>
                 <w:tcPr>
-                  <w:tcW w:w="1129" w:type="dxa"/>
+                  <w:tcW w:w="1127" w:type="dxa"/>
                   <w:gridSpan w:val="2"/>
                   <w:tcBorders>
                     <w:top w:val="single" w:sz="4" w:space="0" w:color="00000A"/>
@@ -7619,7 +7824,7 @@
               </w:tc>
               <w:tc>
                 <w:tcPr>
-                  <w:tcW w:w="861" w:type="dxa"/>
+                  <w:tcW w:w="872" w:type="dxa"/>
                   <w:tcBorders>
                     <w:top w:val="single" w:sz="4" w:space="0" w:color="00000A"/>
                     <w:left w:val="nil"/>
@@ -7661,7 +7866,7 @@
               </w:trPr>
               <w:tc>
                 <w:tcPr>
-                  <w:tcW w:w="832" w:type="dxa"/>
+                  <w:tcW w:w="828" w:type="dxa"/>
                   <w:tcBorders>
                     <w:top w:val="single" w:sz="4" w:space="0" w:color="00000A"/>
                     <w:left w:val="single" w:sz="4" w:space="0" w:color="00000A"/>
@@ -7672,7 +7877,7 @@
                   </w:tcBorders>
                   <w:shd w:fill="FFFFFF" w:val="clear"/>
                   <w:tcMar>
-                    <w:left w:w="88" w:type="dxa"/>
+                    <w:left w:w="63" w:type="dxa"/>
                   </w:tcMar>
                   <w:vAlign w:val="center"/>
                 </w:tcPr>
@@ -7732,7 +7937,7 @@
               </w:tc>
               <w:tc>
                 <w:tcPr>
-                  <w:tcW w:w="1332" w:type="dxa"/>
+                  <w:tcW w:w="1329" w:type="dxa"/>
                   <w:tcBorders>
                     <w:top w:val="single" w:sz="4" w:space="0" w:color="00000A"/>
                     <w:left w:val="nil"/>
@@ -7766,7 +7971,7 @@
               </w:tc>
               <w:tc>
                 <w:tcPr>
-                  <w:tcW w:w="828" w:type="dxa"/>
+                  <w:tcW w:w="826" w:type="dxa"/>
                   <w:tcBorders>
                     <w:top w:val="single" w:sz="4" w:space="0" w:color="00000A"/>
                     <w:left w:val="nil"/>
@@ -7835,7 +8040,7 @@
               </w:tc>
               <w:tc>
                 <w:tcPr>
-                  <w:tcW w:w="1129" w:type="dxa"/>
+                  <w:tcW w:w="1127" w:type="dxa"/>
                   <w:gridSpan w:val="2"/>
                   <w:tcBorders>
                     <w:top w:val="single" w:sz="4" w:space="0" w:color="00000A"/>
@@ -7870,7 +8075,7 @@
               </w:tc>
               <w:tc>
                 <w:tcPr>
-                  <w:tcW w:w="861" w:type="dxa"/>
+                  <w:tcW w:w="872" w:type="dxa"/>
                   <w:tcBorders>
                     <w:top w:val="single" w:sz="4" w:space="0" w:color="00000A"/>
                     <w:left w:val="nil"/>
@@ -8404,7 +8609,7 @@
               </w:trPr>
               <w:tc>
                 <w:tcPr>
-                  <w:tcW w:w="832" w:type="dxa"/>
+                  <w:tcW w:w="828" w:type="dxa"/>
                   <w:tcBorders>
                     <w:top w:val="single" w:sz="4" w:space="0" w:color="00000A"/>
                     <w:left w:val="single" w:sz="4" w:space="0" w:color="000001"/>
@@ -8415,7 +8620,7 @@
                   </w:tcBorders>
                   <w:shd w:fill="FFFFFF" w:val="clear"/>
                   <w:tcMar>
-                    <w:left w:w="88" w:type="dxa"/>
+                    <w:left w:w="63" w:type="dxa"/>
                   </w:tcMar>
                 </w:tcPr>
                 <w:p>
@@ -8473,7 +8678,7 @@
               </w:tc>
               <w:tc>
                 <w:tcPr>
-                  <w:tcW w:w="1332" w:type="dxa"/>
+                  <w:tcW w:w="1329" w:type="dxa"/>
                   <w:tcBorders>
                     <w:top w:val="single" w:sz="4" w:space="0" w:color="00000A"/>
                     <w:left w:val="nil"/>
@@ -8506,7 +8711,7 @@
               </w:tc>
               <w:tc>
                 <w:tcPr>
-                  <w:tcW w:w="828" w:type="dxa"/>
+                  <w:tcW w:w="826" w:type="dxa"/>
                   <w:tcBorders>
                     <w:top w:val="single" w:sz="4" w:space="0" w:color="00000A"/>
                     <w:left w:val="nil"/>
@@ -8573,7 +8778,7 @@
               </w:tc>
               <w:tc>
                 <w:tcPr>
-                  <w:tcW w:w="1990" w:type="dxa"/>
+                  <w:tcW w:w="1999" w:type="dxa"/>
                   <w:gridSpan w:val="3"/>
                   <w:tcBorders>
                     <w:top w:val="single" w:sz="4" w:space="0" w:color="00000A"/>
@@ -8652,8 +8857,8 @@
           <w:lang w:val="pt-BR"/>
         </w:rPr>
       </w:pPr>
-      <w:bookmarkStart w:id="84" w:name="_Toc296344305"/>
-      <w:bookmarkStart w:id="85" w:name="_Toc411358282"/>
+      <w:bookmarkStart w:id="84" w:name="_Toc411358282"/>
+      <w:bookmarkStart w:id="85" w:name="_Toc296344305"/>
       <w:bookmarkEnd w:id="84"/>
       <w:bookmarkEnd w:id="85"/>
       <w:r>
@@ -8693,8 +8898,8 @@
           <w:bCs/>
         </w:rPr>
       </w:pPr>
-      <w:bookmarkStart w:id="86" w:name="_Toc296344306"/>
-      <w:bookmarkStart w:id="87" w:name="_Toc411358283"/>
+      <w:bookmarkStart w:id="86" w:name="_Toc411358283"/>
+      <w:bookmarkStart w:id="87" w:name="_Toc296344306"/>
       <w:bookmarkEnd w:id="86"/>
       <w:bookmarkEnd w:id="87"/>
       <w:r>
@@ -8740,8 +8945,8 @@
         </w:rPr>
         <w:t xml:space="preserve"> </w:t>
       </w:r>
-      <w:bookmarkStart w:id="88" w:name="_Toc296344307"/>
-      <w:bookmarkStart w:id="89" w:name="_Toc411358284"/>
+      <w:bookmarkStart w:id="88" w:name="_Toc411358284"/>
+      <w:bookmarkStart w:id="89" w:name="_Toc296344307"/>
       <w:bookmarkEnd w:id="88"/>
       <w:bookmarkEnd w:id="89"/>
       <w:r>
@@ -8780,8 +8985,8 @@
           <w:lang w:val="pt-BR"/>
         </w:rPr>
       </w:pPr>
-      <w:bookmarkStart w:id="90" w:name="_Toc296344308"/>
-      <w:bookmarkStart w:id="91" w:name="_Toc411358285"/>
+      <w:bookmarkStart w:id="90" w:name="_Toc411358285"/>
+      <w:bookmarkStart w:id="91" w:name="_Toc296344308"/>
       <w:bookmarkEnd w:id="90"/>
       <w:bookmarkEnd w:id="91"/>
       <w:r>
@@ -9266,7 +9471,7 @@
       <w:fldChar w:fldCharType="separate"/>
     </w:r>
     <w:r>
-      <w:t>25</w:t>
+      <w:t>26</w:t>
     </w:r>
     <w:r>
       <w:fldChar w:fldCharType="end"/>
@@ -9303,7 +9508,7 @@
       <w:fldChar w:fldCharType="separate"/>
     </w:r>
     <w:r>
-      <w:t>26</w:t>
+      <w:t>27</w:t>
     </w:r>
     <w:r>
       <w:fldChar w:fldCharType="end"/>
@@ -10123,6 +10328,125 @@
     </w:lvl>
   </w:abstractNum>
   <w:abstractNum w:abstractNumId="10">
+    <w:lvl w:ilvl="0">
+      <w:start w:val="1"/>
+      <w:numFmt w:val="decimal"/>
+      <w:lvlText w:val="%1."/>
+      <w:lvlJc w:val="left"/>
+      <w:pPr>
+        <w:tabs>
+          <w:tab w:val="num" w:pos="720"/>
+        </w:tabs>
+        <w:ind w:left="720" w:hanging="360"/>
+      </w:pPr>
+      <w:rPr/>
+    </w:lvl>
+    <w:lvl w:ilvl="1">
+      <w:start w:val="1"/>
+      <w:numFmt w:val="decimal"/>
+      <w:lvlText w:val="%2."/>
+      <w:lvlJc w:val="left"/>
+      <w:pPr>
+        <w:tabs>
+          <w:tab w:val="num" w:pos="1080"/>
+        </w:tabs>
+        <w:ind w:left="1080" w:hanging="360"/>
+      </w:pPr>
+      <w:rPr/>
+    </w:lvl>
+    <w:lvl w:ilvl="2">
+      <w:start w:val="1"/>
+      <w:numFmt w:val="decimal"/>
+      <w:lvlText w:val="%3."/>
+      <w:lvlJc w:val="left"/>
+      <w:pPr>
+        <w:tabs>
+          <w:tab w:val="num" w:pos="1440"/>
+        </w:tabs>
+        <w:ind w:left="1440" w:hanging="360"/>
+      </w:pPr>
+      <w:rPr/>
+    </w:lvl>
+    <w:lvl w:ilvl="3">
+      <w:start w:val="1"/>
+      <w:numFmt w:val="decimal"/>
+      <w:lvlText w:val="%4."/>
+      <w:lvlJc w:val="left"/>
+      <w:pPr>
+        <w:tabs>
+          <w:tab w:val="num" w:pos="1800"/>
+        </w:tabs>
+        <w:ind w:left="1800" w:hanging="360"/>
+      </w:pPr>
+      <w:rPr/>
+    </w:lvl>
+    <w:lvl w:ilvl="4">
+      <w:start w:val="1"/>
+      <w:numFmt w:val="decimal"/>
+      <w:lvlText w:val="%5."/>
+      <w:lvlJc w:val="left"/>
+      <w:pPr>
+        <w:tabs>
+          <w:tab w:val="num" w:pos="2160"/>
+        </w:tabs>
+        <w:ind w:left="2160" w:hanging="360"/>
+      </w:pPr>
+      <w:rPr/>
+    </w:lvl>
+    <w:lvl w:ilvl="5">
+      <w:start w:val="1"/>
+      <w:numFmt w:val="decimal"/>
+      <w:lvlText w:val="%6."/>
+      <w:lvlJc w:val="left"/>
+      <w:pPr>
+        <w:tabs>
+          <w:tab w:val="num" w:pos="2520"/>
+        </w:tabs>
+        <w:ind w:left="2520" w:hanging="360"/>
+      </w:pPr>
+      <w:rPr/>
+    </w:lvl>
+    <w:lvl w:ilvl="6">
+      <w:start w:val="1"/>
+      <w:numFmt w:val="decimal"/>
+      <w:lvlText w:val="%7."/>
+      <w:lvlJc w:val="left"/>
+      <w:pPr>
+        <w:tabs>
+          <w:tab w:val="num" w:pos="2880"/>
+        </w:tabs>
+        <w:ind w:left="2880" w:hanging="360"/>
+      </w:pPr>
+      <w:rPr/>
+    </w:lvl>
+    <w:lvl w:ilvl="7">
+      <w:start w:val="1"/>
+      <w:numFmt w:val="decimal"/>
+      <w:lvlText w:val="%8."/>
+      <w:lvlJc w:val="left"/>
+      <w:pPr>
+        <w:tabs>
+          <w:tab w:val="num" w:pos="3240"/>
+        </w:tabs>
+        <w:ind w:left="3240" w:hanging="360"/>
+      </w:pPr>
+      <w:rPr/>
+    </w:lvl>
+    <w:lvl w:ilvl="8">
+      <w:start w:val="1"/>
+      <w:numFmt w:val="decimal"/>
+      <w:lvlText w:val="%9."/>
+      <w:lvlJc w:val="left"/>
+      <w:pPr>
+        <w:tabs>
+          <w:tab w:val="num" w:pos="3600"/>
+        </w:tabs>
+        <w:ind w:left="3600" w:hanging="360"/>
+      </w:pPr>
+      <w:rPr/>
+    </w:lvl>
+  </w:abstractNum>
+  <w:abstractNum w:abstractNumId="11">
     <w:lvl w:ilvl="0">
       <w:start w:val="1"/>
       <w:numFmt w:val="none"/>
@@ -10270,6 +10594,9 @@
   </w:num>
   <w:num w:numId="10">
     <w:abstractNumId w:val="10"/>
+  </w:num>
+  <w:num w:numId="11">
+    <w:abstractNumId w:val="11"/>
   </w:num>
 </w:numbering>
 </file>
@@ -11124,8 +11451,232 @@
       <w:rFonts w:cs="Wingdings"/>
     </w:rPr>
   </w:style>
+  <w:style w:type="character" w:styleId="ListLabel15">
+    <w:name w:val="ListLabel 15"/>
+    <w:rPr>
+      <w:b w:val="false"/>
+      <w:bCs w:val="false"/>
+      <w:i w:val="false"/>
+      <w:iCs w:val="false"/>
+      <w:caps w:val="false"/>
+      <w:smallCaps w:val="false"/>
+      <w:strike w:val="false"/>
+      <w:dstrike w:val="false"/>
+      <w:outline w:val="false"/>
+      <w:shadow w:val="false"/>
+      <w:emboss w:val="false"/>
+      <w:imprint w:val="false"/>
+      <w:vanish w:val="false"/>
+      <w:spacing w:val="0"/>
+      <w:position w:val="0"/>
+      <w:sz w:val="20"/>
+      <w:sz w:val="20"/>
+      <w:u w:val="none"/>
+      <w:effect w:val="none"/>
+      <w:vertAlign w:val="baseline"/>
+      <w:em w:val="none"/>
+    </w:rPr>
+  </w:style>
+  <w:style w:type="character" w:styleId="ListLabel16">
+    <w:name w:val="ListLabel 16"/>
+    <w:rPr>
+      <w:rFonts w:cs="Symbol"/>
+    </w:rPr>
+  </w:style>
+  <w:style w:type="character" w:styleId="ListLabel17">
+    <w:name w:val="ListLabel 17"/>
+    <w:rPr>
+      <w:rFonts w:cs="Courier New"/>
+    </w:rPr>
+  </w:style>
+  <w:style w:type="character" w:styleId="ListLabel18">
+    <w:name w:val="ListLabel 18"/>
+    <w:rPr>
+      <w:rFonts w:cs="Wingdings"/>
+    </w:rPr>
+  </w:style>
+  <w:style w:type="character" w:styleId="ListLabel19">
+    <w:name w:val="ListLabel 19"/>
+    <w:rPr>
+      <w:b w:val="false"/>
+      <w:bCs w:val="false"/>
+      <w:i w:val="false"/>
+      <w:iCs w:val="false"/>
+      <w:caps w:val="false"/>
+      <w:smallCaps w:val="false"/>
+      <w:strike w:val="false"/>
+      <w:dstrike w:val="false"/>
+      <w:outline w:val="false"/>
+      <w:shadow w:val="false"/>
+      <w:emboss w:val="false"/>
+      <w:imprint w:val="false"/>
+      <w:vanish w:val="false"/>
+      <w:spacing w:val="0"/>
+      <w:position w:val="0"/>
+      <w:sz w:val="20"/>
+      <w:sz w:val="20"/>
+      <w:u w:val="none"/>
+      <w:effect w:val="none"/>
+      <w:vertAlign w:val="baseline"/>
+      <w:em w:val="none"/>
+    </w:rPr>
+  </w:style>
+  <w:style w:type="character" w:styleId="ListLabel20">
+    <w:name w:val="ListLabel 20"/>
+    <w:rPr>
+      <w:rFonts w:cs="Symbol"/>
+    </w:rPr>
+  </w:style>
+  <w:style w:type="character" w:styleId="ListLabel21">
+    <w:name w:val="ListLabel 21"/>
+    <w:rPr>
+      <w:rFonts w:cs="Courier New"/>
+    </w:rPr>
+  </w:style>
+  <w:style w:type="character" w:styleId="ListLabel22">
+    <w:name w:val="ListLabel 22"/>
+    <w:rPr>
+      <w:rFonts w:cs="Wingdings"/>
+    </w:rPr>
+  </w:style>
+  <w:style w:type="character" w:styleId="ListLabel23">
+    <w:name w:val="ListLabel 23"/>
+    <w:rPr>
+      <w:b w:val="false"/>
+      <w:bCs w:val="false"/>
+      <w:i w:val="false"/>
+      <w:iCs w:val="false"/>
+      <w:caps w:val="false"/>
+      <w:smallCaps w:val="false"/>
+      <w:strike w:val="false"/>
+      <w:dstrike w:val="false"/>
+      <w:outline w:val="false"/>
+      <w:shadow w:val="false"/>
+      <w:emboss w:val="false"/>
+      <w:imprint w:val="false"/>
+      <w:vanish w:val="false"/>
+      <w:spacing w:val="0"/>
+      <w:position w:val="0"/>
+      <w:sz w:val="20"/>
+      <w:sz w:val="20"/>
+      <w:u w:val="none"/>
+      <w:effect w:val="none"/>
+      <w:vertAlign w:val="baseline"/>
+      <w:em w:val="none"/>
+    </w:rPr>
+  </w:style>
+  <w:style w:type="character" w:styleId="ListLabel24">
+    <w:name w:val="ListLabel 24"/>
+    <w:rPr>
+      <w:rFonts w:cs="Symbol"/>
+    </w:rPr>
+  </w:style>
+  <w:style w:type="character" w:styleId="ListLabel25">
+    <w:name w:val="ListLabel 25"/>
+    <w:rPr>
+      <w:rFonts w:cs="Courier New"/>
+    </w:rPr>
+  </w:style>
+  <w:style w:type="character" w:styleId="ListLabel26">
+    <w:name w:val="ListLabel 26"/>
+    <w:rPr>
+      <w:rFonts w:cs="Wingdings"/>
+    </w:rPr>
+  </w:style>
+  <w:style w:type="character" w:styleId="ListLabel27">
+    <w:name w:val="ListLabel 27"/>
+    <w:rPr>
+      <w:b w:val="false"/>
+      <w:bCs w:val="false"/>
+      <w:i w:val="false"/>
+      <w:iCs w:val="false"/>
+      <w:caps w:val="false"/>
+      <w:smallCaps w:val="false"/>
+      <w:strike w:val="false"/>
+      <w:dstrike w:val="false"/>
+      <w:outline w:val="false"/>
+      <w:shadow w:val="false"/>
+      <w:emboss w:val="false"/>
+      <w:imprint w:val="false"/>
+      <w:vanish w:val="false"/>
+      <w:spacing w:val="0"/>
+      <w:position w:val="0"/>
+      <w:sz w:val="20"/>
+      <w:sz w:val="20"/>
+      <w:u w:val="none"/>
+      <w:effect w:val="none"/>
+      <w:vertAlign w:val="baseline"/>
+      <w:em w:val="none"/>
+    </w:rPr>
+  </w:style>
+  <w:style w:type="character" w:styleId="ListLabel28">
+    <w:name w:val="ListLabel 28"/>
+    <w:rPr>
+      <w:rFonts w:cs="Symbol"/>
+    </w:rPr>
+  </w:style>
+  <w:style w:type="character" w:styleId="ListLabel29">
+    <w:name w:val="ListLabel 29"/>
+    <w:rPr>
+      <w:rFonts w:cs="Courier New"/>
+    </w:rPr>
+  </w:style>
+  <w:style w:type="character" w:styleId="ListLabel30">
+    <w:name w:val="ListLabel 30"/>
+    <w:rPr>
+      <w:rFonts w:cs="Wingdings"/>
+    </w:rPr>
+  </w:style>
+  <w:style w:type="character" w:styleId="ListLabel31">
+    <w:name w:val="ListLabel 31"/>
+    <w:rPr>
+      <w:b w:val="false"/>
+      <w:bCs w:val="false"/>
+      <w:i w:val="false"/>
+      <w:iCs w:val="false"/>
+      <w:caps w:val="false"/>
+      <w:smallCaps w:val="false"/>
+      <w:strike w:val="false"/>
+      <w:dstrike w:val="false"/>
+      <w:outline w:val="false"/>
+      <w:shadow w:val="false"/>
+      <w:emboss w:val="false"/>
+      <w:imprint w:val="false"/>
+      <w:vanish w:val="false"/>
+      <w:spacing w:val="0"/>
+      <w:position w:val="0"/>
+      <w:sz w:val="20"/>
+      <w:sz w:val="20"/>
+      <w:u w:val="none"/>
+      <w:effect w:val="none"/>
+      <w:vertAlign w:val="baseline"/>
+      <w:em w:val="none"/>
+    </w:rPr>
+  </w:style>
+  <w:style w:type="character" w:styleId="ListLabel32">
+    <w:name w:val="ListLabel 32"/>
+    <w:rPr>
+      <w:rFonts w:cs="Symbol"/>
+    </w:rPr>
+  </w:style>
+  <w:style w:type="character" w:styleId="ListLabel33">
+    <w:name w:val="ListLabel 33"/>
+    <w:rPr>
+      <w:rFonts w:cs="Courier New"/>
+    </w:rPr>
+  </w:style>
+  <w:style w:type="character" w:styleId="ListLabel34">
+    <w:name w:val="ListLabel 34"/>
+    <w:rPr>
+      <w:rFonts w:cs="Wingdings"/>
+    </w:rPr>
+  </w:style>
   <w:style w:type="character" w:styleId="IndexLink">
     <w:name w:val="Index Link"/>
+    <w:rPr/>
+  </w:style>
+  <w:style w:type="character" w:styleId="NumberingSymbols">
+    <w:name w:val="Numbering Symbols"/>
     <w:rPr/>
   </w:style>
   <w:style w:type="paragraph" w:styleId="Heading">

</xml_diff>